<commit_message>
Add print in Enroll and going to add delete on subjects
</commit_message>
<xml_diff>
--- a/Student_Information.v.2/Properties/Subjects.docx
+++ b/Student_Information.v.2/Properties/Subjects.docx
@@ -2,10 +2,363 @@
 <file path=word/document.xml><?xml version="1.0" encoding="utf-8"?>
 <w:document xmlns:wpc="http://schemas.microsoft.com/office/word/2010/wordprocessingCanvas" xmlns:mc="http://schemas.openxmlformats.org/markup-compatibility/2006" xmlns:o="urn:schemas-microsoft-com:office:office" xmlns:r="http://schemas.openxmlformats.org/officeDocument/2006/relationships" xmlns:m="http://schemas.openxmlformats.org/officeDocument/2006/math" xmlns:v="urn:schemas-microsoft-com:vml" xmlns:wp14="http://schemas.microsoft.com/office/word/2010/wordprocessingDrawing" xmlns:wp="http://schemas.openxmlformats.org/drawingml/2006/wordprocessingDrawing" xmlns:w10="urn:schemas-microsoft-com:office:word" xmlns:w="http://schemas.openxmlformats.org/wordprocessingml/2006/main" xmlns:w14="http://schemas.microsoft.com/office/word/2010/wordml" xmlns:wpg="http://schemas.microsoft.com/office/word/2010/wordprocessingGroup" xmlns:wpi="http://schemas.microsoft.com/office/word/2010/wordprocessingInk" xmlns:wne="http://schemas.microsoft.com/office/word/2006/wordml" xmlns:wps="http://schemas.microsoft.com/office/word/2010/wordprocessingShape" mc:Ignorable="w14 wp14">
   <w:body>
+    <w:p>
+      <w:pPr>
+        <w:keepNext/>
+        <w:tabs>
+          <w:tab w:val="right" w:pos="360"/>
+          <w:tab w:val="left" w:pos="6030"/>
+          <w:tab w:val="left" w:pos="6570"/>
+        </w:tabs>
+        <w:ind w:right="4507" w:firstLine="86"/>
+        <w:jc w:val="right"/>
+        <w:rPr>
+          <w:sz w:val="32"/>
+        </w:rPr>
+      </w:pPr>
+    </w:p>
+    <w:p>
+      <w:pPr>
+        <w:keepNext/>
+        <w:tabs>
+          <w:tab w:val="left" w:pos="3870"/>
+          <w:tab w:val="left" w:pos="5850"/>
+          <w:tab w:val="left" w:pos="5940"/>
+          <w:tab w:val="left" w:pos="6030"/>
+          <w:tab w:val="left" w:pos="6570"/>
+        </w:tabs>
+        <w:spacing w:after="0"/>
+        <w:ind w:right="-180"/>
+        <w:rPr>
+          <w:sz w:val="32"/>
+        </w:rPr>
+      </w:pPr>
+      <w:r>
+        <w:rPr>
+          <w:b/>
+          <w:sz w:val="32"/>
+        </w:rPr>
+        <w:t>Student Number:</w:t>
+      </w:r>
+      <w:r>
+        <w:rPr>
+          <w:sz w:val="32"/>
+        </w:rPr>
+        <w:tab/>
+      </w:r>
+      <w:r>
+        <w:rPr>
+          <w:sz w:val="32"/>
+        </w:rPr>
+        <w:tab/>
+      </w:r>
+      <w:r>
+        <w:rPr>
+          <w:b/>
+          <w:sz w:val="32"/>
+        </w:rPr>
+        <w:t>School Year:</w:t>
+      </w:r>
+    </w:p>
+    <w:p>
+      <w:pPr>
+        <w:tabs>
+          <w:tab w:val="left" w:pos="5220"/>
+          <w:tab w:val="left" w:pos="5310"/>
+        </w:tabs>
+        <w:rPr>
+          <w:sz w:val="32"/>
+        </w:rPr>
+      </w:pPr>
+      <w:bookmarkStart w:id="0" w:name="_GoBack"/>
+      <w:bookmarkEnd w:id="0"/>
+      <w:r>
+        <w:rPr>
+          <w:sz w:val="32"/>
+        </w:rPr>
+        <w:t>[</w:t>
+      </w:r>
+      <w:proofErr w:type="spellStart"/>
+      <w:r>
+        <w:rPr>
+          <w:sz w:val="32"/>
+        </w:rPr>
+        <w:t>StudentNumber</w:t>
+      </w:r>
+      <w:proofErr w:type="spellEnd"/>
+      <w:r>
+        <w:rPr>
+          <w:sz w:val="32"/>
+        </w:rPr>
+        <w:t>]</w:t>
+      </w:r>
+      <w:r>
+        <w:rPr>
+          <w:sz w:val="32"/>
+        </w:rPr>
+        <w:tab/>
+      </w:r>
+      <w:r>
+        <w:rPr>
+          <w:sz w:val="32"/>
+        </w:rPr>
+        <w:tab/>
+      </w:r>
+      <w:r>
+        <w:rPr>
+          <w:sz w:val="32"/>
+        </w:rPr>
+        <w:tab/>
+      </w:r>
+      <w:r>
+        <w:rPr>
+          <w:sz w:val="32"/>
+        </w:rPr>
+        <w:tab/>
+      </w:r>
+      <w:r>
+        <w:rPr>
+          <w:sz w:val="32"/>
+        </w:rPr>
+        <w:t>[</w:t>
+      </w:r>
+      <w:proofErr w:type="spellStart"/>
+      <w:r>
+        <w:rPr>
+          <w:sz w:val="32"/>
+        </w:rPr>
+        <w:t>SchoolYear</w:t>
+      </w:r>
+      <w:proofErr w:type="spellEnd"/>
+      <w:r>
+        <w:rPr>
+          <w:sz w:val="32"/>
+        </w:rPr>
+        <w:t>]</w:t>
+      </w:r>
+    </w:p>
+    <w:p>
+      <w:pPr>
+        <w:keepNext/>
+        <w:tabs>
+          <w:tab w:val="left" w:pos="3870"/>
+          <w:tab w:val="left" w:pos="4770"/>
+          <w:tab w:val="left" w:pos="5850"/>
+          <w:tab w:val="left" w:pos="6030"/>
+          <w:tab w:val="left" w:pos="6570"/>
+        </w:tabs>
+        <w:spacing w:after="0"/>
+        <w:ind w:right="-90"/>
+        <w:rPr>
+          <w:sz w:val="32"/>
+        </w:rPr>
+      </w:pPr>
+      <w:r>
+        <w:rPr>
+          <w:b/>
+          <w:sz w:val="32"/>
+        </w:rPr>
+        <w:t>Name:</w:t>
+      </w:r>
+      <w:r>
+        <w:rPr>
+          <w:sz w:val="32"/>
+        </w:rPr>
+        <w:tab/>
+      </w:r>
+      <w:r>
+        <w:rPr>
+          <w:sz w:val="32"/>
+        </w:rPr>
+        <w:tab/>
+      </w:r>
+      <w:r>
+        <w:rPr>
+          <w:sz w:val="32"/>
+        </w:rPr>
+        <w:tab/>
+      </w:r>
+      <w:r>
+        <w:rPr>
+          <w:b/>
+          <w:sz w:val="32"/>
+        </w:rPr>
+        <w:t>Section:</w:t>
+      </w:r>
+    </w:p>
+    <w:p>
+      <w:pPr>
+        <w:tabs>
+          <w:tab w:val="left" w:pos="5220"/>
+          <w:tab w:val="left" w:pos="5310"/>
+        </w:tabs>
+        <w:rPr>
+          <w:sz w:val="32"/>
+        </w:rPr>
+      </w:pPr>
+      <w:r>
+        <w:rPr>
+          <w:sz w:val="32"/>
+        </w:rPr>
+        <w:t>[Name]</w:t>
+      </w:r>
+      <w:r>
+        <w:rPr>
+          <w:sz w:val="32"/>
+        </w:rPr>
+        <w:tab/>
+      </w:r>
+      <w:r>
+        <w:rPr>
+          <w:sz w:val="32"/>
+        </w:rPr>
+        <w:tab/>
+      </w:r>
+      <w:r>
+        <w:rPr>
+          <w:sz w:val="32"/>
+        </w:rPr>
+        <w:tab/>
+      </w:r>
+      <w:r>
+        <w:rPr>
+          <w:sz w:val="32"/>
+        </w:rPr>
+        <w:tab/>
+      </w:r>
+      <w:r>
+        <w:rPr>
+          <w:sz w:val="32"/>
+        </w:rPr>
+        <w:t>[Section]</w:t>
+      </w:r>
+    </w:p>
+    <w:p>
+      <w:pPr>
+        <w:keepNext/>
+        <w:tabs>
+          <w:tab w:val="left" w:pos="3870"/>
+          <w:tab w:val="left" w:pos="5850"/>
+          <w:tab w:val="left" w:pos="6030"/>
+          <w:tab w:val="left" w:pos="6570"/>
+        </w:tabs>
+        <w:spacing w:after="0"/>
+        <w:ind w:right="4680"/>
+        <w:rPr>
+          <w:sz w:val="32"/>
+        </w:rPr>
+      </w:pPr>
+      <w:r>
+        <w:rPr>
+          <w:b/>
+          <w:sz w:val="32"/>
+        </w:rPr>
+        <w:t>Year:</w:t>
+      </w:r>
+      <w:r>
+        <w:rPr>
+          <w:sz w:val="32"/>
+        </w:rPr>
+        <w:t xml:space="preserve"> </w:t>
+      </w:r>
+      <w:r>
+        <w:rPr>
+          <w:sz w:val="32"/>
+        </w:rPr>
+        <w:tab/>
+      </w:r>
+      <w:r>
+        <w:rPr>
+          <w:sz w:val="32"/>
+        </w:rPr>
+        <w:tab/>
+      </w:r>
+      <w:proofErr w:type="spellStart"/>
+      <w:proofErr w:type="gramStart"/>
+      <w:r>
+        <w:rPr>
+          <w:b/>
+          <w:sz w:val="32"/>
+        </w:rPr>
+        <w:t>Sem</w:t>
+      </w:r>
+      <w:proofErr w:type="spellEnd"/>
+      <w:proofErr w:type="gramEnd"/>
+      <w:r>
+        <w:rPr>
+          <w:b/>
+          <w:sz w:val="32"/>
+        </w:rPr>
+        <w:t>:</w:t>
+      </w:r>
+    </w:p>
+    <w:p>
+      <w:pPr>
+        <w:tabs>
+          <w:tab w:val="left" w:pos="5220"/>
+          <w:tab w:val="left" w:pos="5310"/>
+        </w:tabs>
+        <w:rPr>
+          <w:sz w:val="32"/>
+        </w:rPr>
+      </w:pPr>
+      <w:r>
+        <w:rPr>
+          <w:sz w:val="32"/>
+        </w:rPr>
+        <w:t>[Year]</w:t>
+      </w:r>
+      <w:r>
+        <w:rPr>
+          <w:sz w:val="32"/>
+        </w:rPr>
+        <w:tab/>
+      </w:r>
+      <w:r>
+        <w:rPr>
+          <w:sz w:val="32"/>
+        </w:rPr>
+        <w:tab/>
+      </w:r>
+      <w:r>
+        <w:rPr>
+          <w:sz w:val="32"/>
+        </w:rPr>
+        <w:tab/>
+      </w:r>
+      <w:r>
+        <w:rPr>
+          <w:sz w:val="32"/>
+        </w:rPr>
+        <w:tab/>
+      </w:r>
+      <w:r>
+        <w:rPr>
+          <w:sz w:val="32"/>
+        </w:rPr>
+        <w:t>[</w:t>
+      </w:r>
+      <w:proofErr w:type="spellStart"/>
+      <w:proofErr w:type="gramStart"/>
+      <w:r>
+        <w:rPr>
+          <w:sz w:val="32"/>
+        </w:rPr>
+        <w:t>Sem</w:t>
+      </w:r>
+      <w:proofErr w:type="spellEnd"/>
+      <w:proofErr w:type="gramEnd"/>
+      <w:r>
+        <w:rPr>
+          <w:sz w:val="32"/>
+        </w:rPr>
+        <w:t xml:space="preserve">]                                        </w:t>
+      </w:r>
+    </w:p>
     <w:tbl>
       <w:tblPr>
         <w:tblStyle w:val="TableGrid"/>
-        <w:tblpPr w:leftFromText="180" w:rightFromText="180" w:vertAnchor="text" w:horzAnchor="margin" w:tblpY="2445"/>
+        <w:tblpPr w:leftFromText="180" w:rightFromText="180" w:vertAnchor="text" w:horzAnchor="margin" w:tblpY="430"/>
         <w:tblW w:w="0" w:type="auto"/>
         <w:tblLook w:val="04A0" w:firstRow="1" w:lastRow="0" w:firstColumn="1" w:lastColumn="0" w:noHBand="0" w:noVBand="1"/>
       </w:tblPr>
@@ -25,11 +378,13 @@
           <w:p>
             <w:pPr>
               <w:rPr>
+                <w:b/>
                 <w:sz w:val="32"/>
               </w:rPr>
             </w:pPr>
             <w:r>
               <w:rPr>
+                <w:b/>
                 <w:sz w:val="32"/>
               </w:rPr>
               <w:t>Subject Code</w:t>
@@ -41,17 +396,17 @@
             <w:tcW w:w="4410" w:type="dxa"/>
           </w:tcPr>
           <w:p>
+            <w:pPr>
+              <w:rPr>
+                <w:b/>
+              </w:rPr>
+            </w:pPr>
             <w:r>
               <w:rPr>
+                <w:b/>
                 <w:sz w:val="32"/>
               </w:rPr>
-              <w:t xml:space="preserve">            </w:t>
-            </w:r>
-            <w:r>
-              <w:rPr>
-                <w:sz w:val="32"/>
-              </w:rPr>
-              <w:t>Subject Description</w:t>
+              <w:t xml:space="preserve">            Subject Description</w:t>
             </w:r>
           </w:p>
         </w:tc>
@@ -62,71 +417,34 @@
           <w:p>
             <w:pPr>
               <w:rPr>
+                <w:b/>
                 <w:sz w:val="32"/>
               </w:rPr>
             </w:pPr>
             <w:r>
               <w:rPr>
+                <w:b/>
                 <w:sz w:val="32"/>
               </w:rPr>
               <w:t>Units</w:t>
             </w:r>
-            <w:bookmarkStart w:id="0" w:name="_GoBack"/>
-            <w:bookmarkEnd w:id="0"/>
           </w:p>
         </w:tc>
       </w:tr>
     </w:tbl>
     <w:p>
       <w:pPr>
-        <w:rPr>
-          <w:sz w:val="32"/>
-        </w:rPr>
-      </w:pPr>
-      <w:r>
-        <w:rPr>
-          <w:sz w:val="32"/>
-        </w:rPr>
-        <w:t>Student Number:</w:t>
-      </w:r>
-      <w:r>
-        <w:rPr>
-          <w:sz w:val="32"/>
-        </w:rPr>
-        <w:t xml:space="preserve">  </w:t>
-      </w:r>
-      <w:r>
-        <w:rPr>
-          <w:sz w:val="32"/>
-        </w:rPr>
-        <w:t>&lt;Student Number&gt;</w:t>
-      </w:r>
-      <w:r>
-        <w:rPr>
-          <w:sz w:val="32"/>
-        </w:rPr>
-        <w:t xml:space="preserve">            School Year:</w:t>
-      </w:r>
-      <w:r>
-        <w:rPr>
-          <w:sz w:val="32"/>
-        </w:rPr>
-        <w:t xml:space="preserve"> &lt;</w:t>
-      </w:r>
-      <w:proofErr w:type="spellStart"/>
-      <w:r>
-        <w:rPr>
-          <w:sz w:val="32"/>
-        </w:rPr>
-        <w:t>SchoolYear</w:t>
-      </w:r>
-      <w:proofErr w:type="spellEnd"/>
-      <w:r>
-        <w:rPr>
-          <w:sz w:val="32"/>
-        </w:rPr>
-        <w:t>&gt;</w:t>
-      </w:r>
+        <w:keepNext/>
+        <w:tabs>
+          <w:tab w:val="left" w:pos="6030"/>
+          <w:tab w:val="left" w:pos="6570"/>
+        </w:tabs>
+        <w:ind w:right="3427"/>
+        <w:jc w:val="right"/>
+        <w:rPr>
+          <w:sz w:val="32"/>
+        </w:rPr>
+      </w:pPr>
       <w:r>
         <w:rPr>
           <w:sz w:val="32"/>
@@ -136,104 +454,53 @@
     </w:p>
     <w:p>
       <w:pPr>
-        <w:rPr>
-          <w:sz w:val="32"/>
-        </w:rPr>
-      </w:pPr>
-      <w:r>
-        <w:rPr>
-          <w:sz w:val="32"/>
-        </w:rPr>
-        <w:t>Name:</w:t>
-      </w:r>
-      <w:r>
-        <w:rPr>
-          <w:sz w:val="32"/>
-        </w:rPr>
-        <w:t xml:space="preserve">  </w:t>
-      </w:r>
-      <w:r>
-        <w:rPr>
-          <w:sz w:val="32"/>
-        </w:rPr>
-        <w:t xml:space="preserve">&lt;Name&gt;   </w:t>
-      </w:r>
-      <w:r>
-        <w:rPr>
-          <w:sz w:val="32"/>
-        </w:rPr>
-        <w:t xml:space="preserve">                                                            </w:t>
-      </w:r>
-      <w:proofErr w:type="spellStart"/>
-      <w:proofErr w:type="gramStart"/>
-      <w:r>
-        <w:rPr>
-          <w:sz w:val="32"/>
-        </w:rPr>
-        <w:t>Sem</w:t>
-      </w:r>
-      <w:proofErr w:type="spellEnd"/>
-      <w:proofErr w:type="gramEnd"/>
-      <w:r>
-        <w:rPr>
-          <w:sz w:val="32"/>
-        </w:rPr>
-        <w:t>:</w:t>
-      </w:r>
-      <w:r>
-        <w:rPr>
-          <w:sz w:val="32"/>
-        </w:rPr>
-        <w:t xml:space="preserve"> &lt;</w:t>
-      </w:r>
-      <w:proofErr w:type="spellStart"/>
-      <w:r>
-        <w:rPr>
-          <w:sz w:val="32"/>
-        </w:rPr>
-        <w:t>Sem</w:t>
-      </w:r>
-      <w:proofErr w:type="spellEnd"/>
-      <w:r>
-        <w:rPr>
-          <w:sz w:val="32"/>
-        </w:rPr>
-        <w:t>&gt;</w:t>
-      </w:r>
+        <w:tabs>
+          <w:tab w:val="left" w:pos="5220"/>
+          <w:tab w:val="left" w:pos="5310"/>
+        </w:tabs>
+        <w:rPr>
+          <w:sz w:val="32"/>
+        </w:rPr>
+      </w:pPr>
     </w:p>
     <w:p>
-      <w:r>
-        <w:rPr>
-          <w:sz w:val="32"/>
-        </w:rPr>
-        <w:t>Year:</w:t>
-      </w:r>
+      <w:pPr>
+        <w:tabs>
+          <w:tab w:val="left" w:pos="5220"/>
+          <w:tab w:val="left" w:pos="5310"/>
+        </w:tabs>
+        <w:rPr>
+          <w:sz w:val="32"/>
+        </w:rPr>
+      </w:pPr>
       <w:r>
         <w:rPr>
           <w:sz w:val="32"/>
         </w:rPr>
         <w:t xml:space="preserve"> </w:t>
       </w:r>
-      <w:r>
-        <w:rPr>
-          <w:sz w:val="32"/>
-        </w:rPr>
-        <w:t xml:space="preserve">&lt;Year&gt;           </w:t>
-      </w:r>
-      <w:r>
-        <w:rPr>
-          <w:sz w:val="32"/>
-        </w:rPr>
-        <w:t xml:space="preserve">                                                      Section:</w:t>
-      </w:r>
-      <w:r>
-        <w:rPr>
-          <w:sz w:val="32"/>
-        </w:rPr>
-        <w:t xml:space="preserve"> &lt;Section&gt;</w:t>
-      </w:r>
+    </w:p>
+    <w:p>
+      <w:pPr>
+        <w:tabs>
+          <w:tab w:val="left" w:pos="5220"/>
+          <w:tab w:val="left" w:pos="5310"/>
+        </w:tabs>
+        <w:rPr>
+          <w:sz w:val="32"/>
+        </w:rPr>
+      </w:pPr>
+    </w:p>
+    <w:p>
+      <w:pPr>
+        <w:tabs>
+          <w:tab w:val="left" w:pos="5220"/>
+          <w:tab w:val="left" w:pos="5310"/>
+        </w:tabs>
+      </w:pPr>
     </w:p>
     <w:sectPr>
+      <w:headerReference w:type="default" r:id="rId8"/>
       <w:pgSz w:w="12240" w:h="15840"/>
       <w:pgMar w:top="1440" w:right="1440" w:bottom="1440" w:left="1440" w:header="720" w:footer="720" w:gutter="0"/>
       <w:cols w:space="720"/>
@@ -241,6 +508,223 @@
     </w:sectPr>
   </w:body>
 </w:document>
+</file>
+
+<file path=word/endnotes.xml><?xml version="1.0" encoding="utf-8"?>
+<w:endnotes xmlns:wpc="http://schemas.microsoft.com/office/word/2010/wordprocessingCanvas" xmlns:mc="http://schemas.openxmlformats.org/markup-compatibility/2006" xmlns:o="urn:schemas-microsoft-com:office:office" xmlns:r="http://schemas.openxmlformats.org/officeDocument/2006/relationships" xmlns:m="http://schemas.openxmlformats.org/officeDocument/2006/math" xmlns:v="urn:schemas-microsoft-com:vml" xmlns:wp14="http://schemas.microsoft.com/office/word/2010/wordprocessingDrawing" xmlns:wp="http://schemas.openxmlformats.org/drawingml/2006/wordprocessingDrawing" xmlns:w10="urn:schemas-microsoft-com:office:word" xmlns:w="http://schemas.openxmlformats.org/wordprocessingml/2006/main" xmlns:w14="http://schemas.microsoft.com/office/word/2010/wordml" xmlns:wpg="http://schemas.microsoft.com/office/word/2010/wordprocessingGroup" xmlns:wpi="http://schemas.microsoft.com/office/word/2010/wordprocessingInk" xmlns:wne="http://schemas.microsoft.com/office/word/2006/wordml" xmlns:wps="http://schemas.microsoft.com/office/word/2010/wordprocessingShape" mc:Ignorable="w14 wp14">
+  <w:endnote w:type="separator" w:id="-1">
+    <w:p>
+      <w:pPr>
+        <w:spacing w:after="0" w:line="240" w:lineRule="auto"/>
+      </w:pPr>
+      <w:r>
+        <w:separator/>
+      </w:r>
+    </w:p>
+  </w:endnote>
+  <w:endnote w:type="continuationSeparator" w:id="0">
+    <w:p>
+      <w:pPr>
+        <w:spacing w:after="0" w:line="240" w:lineRule="auto"/>
+      </w:pPr>
+      <w:r>
+        <w:continuationSeparator/>
+      </w:r>
+    </w:p>
+  </w:endnote>
+</w:endnotes>
+</file>
+
+<file path=word/footnotes.xml><?xml version="1.0" encoding="utf-8"?>
+<w:footnotes xmlns:wpc="http://schemas.microsoft.com/office/word/2010/wordprocessingCanvas" xmlns:mc="http://schemas.openxmlformats.org/markup-compatibility/2006" xmlns:o="urn:schemas-microsoft-com:office:office" xmlns:r="http://schemas.openxmlformats.org/officeDocument/2006/relationships" xmlns:m="http://schemas.openxmlformats.org/officeDocument/2006/math" xmlns:v="urn:schemas-microsoft-com:vml" xmlns:wp14="http://schemas.microsoft.com/office/word/2010/wordprocessingDrawing" xmlns:wp="http://schemas.openxmlformats.org/drawingml/2006/wordprocessingDrawing" xmlns:w10="urn:schemas-microsoft-com:office:word" xmlns:w="http://schemas.openxmlformats.org/wordprocessingml/2006/main" xmlns:w14="http://schemas.microsoft.com/office/word/2010/wordml" xmlns:wpg="http://schemas.microsoft.com/office/word/2010/wordprocessingGroup" xmlns:wpi="http://schemas.microsoft.com/office/word/2010/wordprocessingInk" xmlns:wne="http://schemas.microsoft.com/office/word/2006/wordml" xmlns:wps="http://schemas.microsoft.com/office/word/2010/wordprocessingShape" mc:Ignorable="w14 wp14">
+  <w:footnote w:type="separator" w:id="-1">
+    <w:p>
+      <w:pPr>
+        <w:spacing w:after="0" w:line="240" w:lineRule="auto"/>
+      </w:pPr>
+      <w:r>
+        <w:separator/>
+      </w:r>
+    </w:p>
+  </w:footnote>
+  <w:footnote w:type="continuationSeparator" w:id="0">
+    <w:p>
+      <w:pPr>
+        <w:spacing w:after="0" w:line="240" w:lineRule="auto"/>
+      </w:pPr>
+      <w:r>
+        <w:continuationSeparator/>
+      </w:r>
+    </w:p>
+  </w:footnote>
+</w:footnotes>
+</file>
+
+<file path=word/header1.xml><?xml version="1.0" encoding="utf-8"?>
+<w:hdr xmlns:wpc="http://schemas.microsoft.com/office/word/2010/wordprocessingCanvas" xmlns:mc="http://schemas.openxmlformats.org/markup-compatibility/2006" xmlns:o="urn:schemas-microsoft-com:office:office" xmlns:r="http://schemas.openxmlformats.org/officeDocument/2006/relationships" xmlns:m="http://schemas.openxmlformats.org/officeDocument/2006/math" xmlns:v="urn:schemas-microsoft-com:vml" xmlns:wp14="http://schemas.microsoft.com/office/word/2010/wordprocessingDrawing" xmlns:wp="http://schemas.openxmlformats.org/drawingml/2006/wordprocessingDrawing" xmlns:w10="urn:schemas-microsoft-com:office:word" xmlns:w="http://schemas.openxmlformats.org/wordprocessingml/2006/main" xmlns:w14="http://schemas.microsoft.com/office/word/2010/wordml" xmlns:wpg="http://schemas.microsoft.com/office/word/2010/wordprocessingGroup" xmlns:wpi="http://schemas.microsoft.com/office/word/2010/wordprocessingInk" xmlns:wne="http://schemas.microsoft.com/office/word/2006/wordml" xmlns:wps="http://schemas.microsoft.com/office/word/2010/wordprocessingShape" mc:Ignorable="w14 wp14">
+  <w:p>
+    <w:pPr>
+      <w:pStyle w:val="Header"/>
+      <w:rPr>
+        <w:sz w:val="44"/>
+      </w:rPr>
+    </w:pPr>
+    <w:r>
+      <w:rPr>
+        <w:noProof/>
+      </w:rPr>
+      <w:drawing>
+        <wp:anchor distT="0" distB="0" distL="114300" distR="114300" simplePos="0" relativeHeight="251659264" behindDoc="0" locked="0" layoutInCell="1" allowOverlap="1" wp14:anchorId="6FEB4711" wp14:editId="30125249">
+          <wp:simplePos x="0" y="0"/>
+          <wp:positionH relativeFrom="column">
+            <wp:posOffset>4848225</wp:posOffset>
+          </wp:positionH>
+          <wp:positionV relativeFrom="paragraph">
+            <wp:posOffset>-287655</wp:posOffset>
+          </wp:positionV>
+          <wp:extent cx="1151255" cy="1137285"/>
+          <wp:effectExtent l="0" t="0" r="0" b="5715"/>
+          <wp:wrapSquare wrapText="bothSides"/>
+          <wp:docPr id="3" name="Picture 3"/>
+          <wp:cNvGraphicFramePr>
+            <a:graphicFrameLocks xmlns:a="http://schemas.openxmlformats.org/drawingml/2006/main" noChangeAspect="1"/>
+          </wp:cNvGraphicFramePr>
+          <a:graphic xmlns:a="http://schemas.openxmlformats.org/drawingml/2006/main">
+            <a:graphicData uri="http://schemas.openxmlformats.org/drawingml/2006/picture">
+              <pic:pic xmlns:pic="http://schemas.openxmlformats.org/drawingml/2006/picture">
+                <pic:nvPicPr>
+                  <pic:cNvPr id="0" name="ass1.png"/>
+                  <pic:cNvPicPr/>
+                </pic:nvPicPr>
+                <pic:blipFill>
+                  <a:blip r:embed="rId1" cstate="print">
+                    <a:extLst>
+                      <a:ext uri="{28A0092B-C50C-407E-A947-70E740481C1C}">
+                        <a14:useLocalDpi xmlns:a14="http://schemas.microsoft.com/office/drawing/2010/main" val="0"/>
+                      </a:ext>
+                    </a:extLst>
+                  </a:blip>
+                  <a:stretch>
+                    <a:fillRect/>
+                  </a:stretch>
+                </pic:blipFill>
+                <pic:spPr>
+                  <a:xfrm>
+                    <a:off x="0" y="0"/>
+                    <a:ext cx="1151255" cy="1137285"/>
+                  </a:xfrm>
+                  <a:prstGeom prst="rect">
+                    <a:avLst/>
+                  </a:prstGeom>
+                </pic:spPr>
+              </pic:pic>
+            </a:graphicData>
+          </a:graphic>
+          <wp14:sizeRelH relativeFrom="page">
+            <wp14:pctWidth>0</wp14:pctWidth>
+          </wp14:sizeRelH>
+          <wp14:sizeRelV relativeFrom="page">
+            <wp14:pctHeight>0</wp14:pctHeight>
+          </wp14:sizeRelV>
+        </wp:anchor>
+      </w:drawing>
+    </w:r>
+    <w:r>
+      <w:rPr>
+        <w:noProof/>
+      </w:rPr>
+      <w:drawing>
+        <wp:anchor distT="0" distB="0" distL="114300" distR="114300" simplePos="0" relativeHeight="251658240" behindDoc="0" locked="0" layoutInCell="1" allowOverlap="1" wp14:anchorId="49EB8A51" wp14:editId="6C26306C">
+          <wp:simplePos x="0" y="0"/>
+          <wp:positionH relativeFrom="column">
+            <wp:posOffset>-266065</wp:posOffset>
+          </wp:positionH>
+          <wp:positionV relativeFrom="paragraph">
+            <wp:posOffset>-321310</wp:posOffset>
+          </wp:positionV>
+          <wp:extent cx="1307465" cy="1169035"/>
+          <wp:effectExtent l="0" t="0" r="6985" b="0"/>
+          <wp:wrapSquare wrapText="bothSides"/>
+          <wp:docPr id="4" name="Picture 4"/>
+          <wp:cNvGraphicFramePr>
+            <a:graphicFrameLocks xmlns:a="http://schemas.openxmlformats.org/drawingml/2006/main" noChangeAspect="1"/>
+          </wp:cNvGraphicFramePr>
+          <a:graphic xmlns:a="http://schemas.openxmlformats.org/drawingml/2006/main">
+            <a:graphicData uri="http://schemas.openxmlformats.org/drawingml/2006/picture">
+              <pic:pic xmlns:pic="http://schemas.openxmlformats.org/drawingml/2006/picture">
+                <pic:nvPicPr>
+                  <pic:cNvPr id="0" name="sis1.png"/>
+                  <pic:cNvPicPr/>
+                </pic:nvPicPr>
+                <pic:blipFill>
+                  <a:blip r:embed="rId2">
+                    <a:extLst>
+                      <a:ext uri="{28A0092B-C50C-407E-A947-70E740481C1C}">
+                        <a14:useLocalDpi xmlns:a14="http://schemas.microsoft.com/office/drawing/2010/main" val="0"/>
+                      </a:ext>
+                    </a:extLst>
+                  </a:blip>
+                  <a:stretch>
+                    <a:fillRect/>
+                  </a:stretch>
+                </pic:blipFill>
+                <pic:spPr>
+                  <a:xfrm>
+                    <a:off x="0" y="0"/>
+                    <a:ext cx="1307465" cy="1169035"/>
+                  </a:xfrm>
+                  <a:prstGeom prst="rect">
+                    <a:avLst/>
+                  </a:prstGeom>
+                </pic:spPr>
+              </pic:pic>
+            </a:graphicData>
+          </a:graphic>
+          <wp14:sizeRelH relativeFrom="page">
+            <wp14:pctWidth>0</wp14:pctWidth>
+          </wp14:sizeRelH>
+          <wp14:sizeRelV relativeFrom="page">
+            <wp14:pctHeight>0</wp14:pctHeight>
+          </wp14:sizeRelV>
+        </wp:anchor>
+      </w:drawing>
+    </w:r>
+    <w:r>
+      <w:tab/>
+    </w:r>
+    <w:r>
+      <w:rPr>
+        <w:sz w:val="44"/>
+      </w:rPr>
+      <w:t>Student Information System</w:t>
+    </w:r>
+  </w:p>
+  <w:p>
+    <w:pPr>
+      <w:pStyle w:val="Header"/>
+      <w:rPr>
+        <w:sz w:val="44"/>
+      </w:rPr>
+    </w:pPr>
+    <w:r>
+      <w:rPr>
+        <w:sz w:val="44"/>
+      </w:rPr>
+      <w:tab/>
+    </w:r>
+  </w:p>
+  <w:p>
+    <w:pPr>
+      <w:pStyle w:val="Header"/>
+    </w:pPr>
+    <w:r>
+      <w:rPr>
+        <w:sz w:val="44"/>
+      </w:rPr>
+      <w:tab/>
+    </w:r>
+  </w:p>
+</w:hdr>
 </file>
 
 <file path=word/styles.xml><?xml version="1.0" encoding="utf-8"?>
@@ -456,6 +940,80 @@
       </w:tblCellMar>
     </w:tblPr>
   </w:style>
+  <w:style w:type="paragraph" w:styleId="Header">
+    <w:name w:val="header"/>
+    <w:basedOn w:val="Normal"/>
+    <w:link w:val="HeaderChar"/>
+    <w:uiPriority w:val="99"/>
+    <w:unhideWhenUsed/>
+    <w:rsid w:val="002A4CA8"/>
+    <w:pPr>
+      <w:tabs>
+        <w:tab w:val="center" w:pos="4680"/>
+        <w:tab w:val="right" w:pos="9360"/>
+      </w:tabs>
+      <w:spacing w:after="0" w:line="240" w:lineRule="auto"/>
+    </w:pPr>
+  </w:style>
+  <w:style w:type="character" w:customStyle="1" w:styleId="HeaderChar">
+    <w:name w:val="Header Char"/>
+    <w:basedOn w:val="DefaultParagraphFont"/>
+    <w:link w:val="Header"/>
+    <w:uiPriority w:val="99"/>
+    <w:rsid w:val="002A4CA8"/>
+  </w:style>
+  <w:style w:type="paragraph" w:styleId="Footer">
+    <w:name w:val="footer"/>
+    <w:basedOn w:val="Normal"/>
+    <w:link w:val="FooterChar"/>
+    <w:uiPriority w:val="99"/>
+    <w:unhideWhenUsed/>
+    <w:rsid w:val="002A4CA8"/>
+    <w:pPr>
+      <w:tabs>
+        <w:tab w:val="center" w:pos="4680"/>
+        <w:tab w:val="right" w:pos="9360"/>
+      </w:tabs>
+      <w:spacing w:after="0" w:line="240" w:lineRule="auto"/>
+    </w:pPr>
+  </w:style>
+  <w:style w:type="character" w:customStyle="1" w:styleId="FooterChar">
+    <w:name w:val="Footer Char"/>
+    <w:basedOn w:val="DefaultParagraphFont"/>
+    <w:link w:val="Footer"/>
+    <w:uiPriority w:val="99"/>
+    <w:rsid w:val="002A4CA8"/>
+  </w:style>
+  <w:style w:type="paragraph" w:styleId="BalloonText">
+    <w:name w:val="Balloon Text"/>
+    <w:basedOn w:val="Normal"/>
+    <w:link w:val="BalloonTextChar"/>
+    <w:uiPriority w:val="99"/>
+    <w:semiHidden/>
+    <w:unhideWhenUsed/>
+    <w:rsid w:val="002A4CA8"/>
+    <w:pPr>
+      <w:spacing w:after="0" w:line="240" w:lineRule="auto"/>
+    </w:pPr>
+    <w:rPr>
+      <w:rFonts w:ascii="Tahoma" w:hAnsi="Tahoma" w:cs="Tahoma"/>
+      <w:sz w:val="16"/>
+      <w:szCs w:val="16"/>
+    </w:rPr>
+  </w:style>
+  <w:style w:type="character" w:customStyle="1" w:styleId="BalloonTextChar">
+    <w:name w:val="Balloon Text Char"/>
+    <w:basedOn w:val="DefaultParagraphFont"/>
+    <w:link w:val="BalloonText"/>
+    <w:uiPriority w:val="99"/>
+    <w:semiHidden/>
+    <w:rsid w:val="002A4CA8"/>
+    <w:rPr>
+      <w:rFonts w:ascii="Tahoma" w:hAnsi="Tahoma" w:cs="Tahoma"/>
+      <w:sz w:val="16"/>
+      <w:szCs w:val="16"/>
+    </w:rPr>
+  </w:style>
 </w:styles>
 </file>
 
@@ -671,6 +1229,80 @@
         <w:right w:w="108" w:type="dxa"/>
       </w:tblCellMar>
     </w:tblPr>
+  </w:style>
+  <w:style w:type="paragraph" w:styleId="Header">
+    <w:name w:val="header"/>
+    <w:basedOn w:val="Normal"/>
+    <w:link w:val="HeaderChar"/>
+    <w:uiPriority w:val="99"/>
+    <w:unhideWhenUsed/>
+    <w:rsid w:val="002A4CA8"/>
+    <w:pPr>
+      <w:tabs>
+        <w:tab w:val="center" w:pos="4680"/>
+        <w:tab w:val="right" w:pos="9360"/>
+      </w:tabs>
+      <w:spacing w:after="0" w:line="240" w:lineRule="auto"/>
+    </w:pPr>
+  </w:style>
+  <w:style w:type="character" w:customStyle="1" w:styleId="HeaderChar">
+    <w:name w:val="Header Char"/>
+    <w:basedOn w:val="DefaultParagraphFont"/>
+    <w:link w:val="Header"/>
+    <w:uiPriority w:val="99"/>
+    <w:rsid w:val="002A4CA8"/>
+  </w:style>
+  <w:style w:type="paragraph" w:styleId="Footer">
+    <w:name w:val="footer"/>
+    <w:basedOn w:val="Normal"/>
+    <w:link w:val="FooterChar"/>
+    <w:uiPriority w:val="99"/>
+    <w:unhideWhenUsed/>
+    <w:rsid w:val="002A4CA8"/>
+    <w:pPr>
+      <w:tabs>
+        <w:tab w:val="center" w:pos="4680"/>
+        <w:tab w:val="right" w:pos="9360"/>
+      </w:tabs>
+      <w:spacing w:after="0" w:line="240" w:lineRule="auto"/>
+    </w:pPr>
+  </w:style>
+  <w:style w:type="character" w:customStyle="1" w:styleId="FooterChar">
+    <w:name w:val="Footer Char"/>
+    <w:basedOn w:val="DefaultParagraphFont"/>
+    <w:link w:val="Footer"/>
+    <w:uiPriority w:val="99"/>
+    <w:rsid w:val="002A4CA8"/>
+  </w:style>
+  <w:style w:type="paragraph" w:styleId="BalloonText">
+    <w:name w:val="Balloon Text"/>
+    <w:basedOn w:val="Normal"/>
+    <w:link w:val="BalloonTextChar"/>
+    <w:uiPriority w:val="99"/>
+    <w:semiHidden/>
+    <w:unhideWhenUsed/>
+    <w:rsid w:val="002A4CA8"/>
+    <w:pPr>
+      <w:spacing w:after="0" w:line="240" w:lineRule="auto"/>
+    </w:pPr>
+    <w:rPr>
+      <w:rFonts w:ascii="Tahoma" w:hAnsi="Tahoma" w:cs="Tahoma"/>
+      <w:sz w:val="16"/>
+      <w:szCs w:val="16"/>
+    </w:rPr>
+  </w:style>
+  <w:style w:type="character" w:customStyle="1" w:styleId="BalloonTextChar">
+    <w:name w:val="Balloon Text Char"/>
+    <w:basedOn w:val="DefaultParagraphFont"/>
+    <w:link w:val="BalloonText"/>
+    <w:uiPriority w:val="99"/>
+    <w:semiHidden/>
+    <w:rsid w:val="002A4CA8"/>
+    <w:rPr>
+      <w:rFonts w:ascii="Tahoma" w:hAnsi="Tahoma" w:cs="Tahoma"/>
+      <w:sz w:val="16"/>
+      <w:szCs w:val="16"/>
+    </w:rPr>
   </w:style>
 </w:styles>
 </file>
@@ -958,4 +1590,16 @@
   <a:objectDefaults/>
   <a:extraClrSchemeLst/>
 </a:theme>
+</file>
+
+<file path=customXml/item1.xml><?xml version="1.0" encoding="utf-8"?>
+<b:Sources xmlns:b="http://schemas.openxmlformats.org/officeDocument/2006/bibliography" xmlns="http://schemas.openxmlformats.org/officeDocument/2006/bibliography" SelectedStyle="\APA.XSL" StyleName="APA"/>
+</file>
+
+<file path=customXml/itemProps1.xml><?xml version="1.0" encoding="utf-8"?>
+<ds:datastoreItem xmlns:ds="http://schemas.openxmlformats.org/officeDocument/2006/customXml" ds:itemID="{50A136D7-CF71-47F1-A417-A6BCB019FA7B}">
+  <ds:schemaRefs>
+    <ds:schemaRef ds:uri="http://schemas.openxmlformats.org/officeDocument/2006/bibliography"/>
+  </ds:schemaRefs>
+</ds:datastoreItem>
 </file>
</xml_diff>